<commit_message>
Added Slides and Slip jigs. Update Gravel Walk version.
</commit_message>
<xml_diff>
--- a/template files/Table of Contents.docx
+++ b/template files/Table of Contents.docx
@@ -4,21 +4,21 @@
   <w:body>
     <w:tbl>
       <w:tblPr>
-        <w:tblW w:w="8600" w:type="dxa"/>
+        <w:tblW w:w="8580" w:type="dxa"/>
         <w:tblLook w:val="04A0" w:firstRow="1" w:lastRow="0" w:firstColumn="1" w:lastColumn="0" w:noHBand="0" w:noVBand="1"/>
       </w:tblPr>
       <w:tblGrid>
-        <w:gridCol w:w="5680"/>
+        <w:gridCol w:w="5660"/>
         <w:gridCol w:w="2500"/>
         <w:gridCol w:w="460"/>
       </w:tblGrid>
       <w:tr>
         <w:trPr>
-          <w:trHeight w:val="315"/>
+          <w:trHeight w:val="312"/>
         </w:trPr>
         <w:tc>
           <w:tcPr>
-            <w:tcW w:w="5680" w:type="dxa"/>
+            <w:tcW w:w="5660" w:type="dxa"/>
             <w:tcBorders>
               <w:top w:val="nil"/>
               <w:left w:val="nil"/>
@@ -142,11 +142,11 @@
       </w:tr>
       <w:tr>
         <w:trPr>
-          <w:trHeight w:val="315"/>
+          <w:trHeight w:val="312"/>
         </w:trPr>
         <w:tc>
           <w:tcPr>
-            <w:tcW w:w="5680" w:type="dxa"/>
+            <w:tcW w:w="5660" w:type="dxa"/>
             <w:tcBorders>
               <w:top w:val="nil"/>
               <w:left w:val="nil"/>
@@ -250,11 +250,11 @@
       </w:tr>
       <w:tr>
         <w:trPr>
-          <w:trHeight w:val="315"/>
+          <w:trHeight w:val="312"/>
         </w:trPr>
         <w:tc>
           <w:tcPr>
-            <w:tcW w:w="5680" w:type="dxa"/>
+            <w:tcW w:w="5660" w:type="dxa"/>
             <w:tcBorders>
               <w:top w:val="nil"/>
               <w:left w:val="nil"/>
@@ -358,11 +358,11 @@
       </w:tr>
       <w:tr>
         <w:trPr>
-          <w:trHeight w:val="315"/>
+          <w:trHeight w:val="312"/>
         </w:trPr>
         <w:tc>
           <w:tcPr>
-            <w:tcW w:w="5680" w:type="dxa"/>
+            <w:tcW w:w="5660" w:type="dxa"/>
             <w:tcBorders>
               <w:top w:val="nil"/>
               <w:left w:val="nil"/>
@@ -466,11 +466,11 @@
       </w:tr>
       <w:tr>
         <w:trPr>
-          <w:trHeight w:val="315"/>
+          <w:trHeight w:val="312"/>
         </w:trPr>
         <w:tc>
           <w:tcPr>
-            <w:tcW w:w="5680" w:type="dxa"/>
+            <w:tcW w:w="5660" w:type="dxa"/>
             <w:tcBorders>
               <w:top w:val="nil"/>
               <w:left w:val="nil"/>
@@ -574,11 +574,11 @@
       </w:tr>
       <w:tr>
         <w:trPr>
-          <w:trHeight w:val="315"/>
+          <w:trHeight w:val="312"/>
         </w:trPr>
         <w:tc>
           <w:tcPr>
-            <w:tcW w:w="5680" w:type="dxa"/>
+            <w:tcW w:w="5660" w:type="dxa"/>
             <w:tcBorders>
               <w:top w:val="nil"/>
               <w:left w:val="nil"/>
@@ -682,11 +682,11 @@
       </w:tr>
       <w:tr>
         <w:trPr>
-          <w:trHeight w:val="315"/>
+          <w:trHeight w:val="312"/>
         </w:trPr>
         <w:tc>
           <w:tcPr>
-            <w:tcW w:w="5680" w:type="dxa"/>
+            <w:tcW w:w="5660" w:type="dxa"/>
             <w:tcBorders>
               <w:top w:val="nil"/>
               <w:left w:val="nil"/>
@@ -790,11 +790,11 @@
       </w:tr>
       <w:tr>
         <w:trPr>
-          <w:trHeight w:val="315"/>
+          <w:trHeight w:val="312"/>
         </w:trPr>
         <w:tc>
           <w:tcPr>
-            <w:tcW w:w="5680" w:type="dxa"/>
+            <w:tcW w:w="5660" w:type="dxa"/>
             <w:tcBorders>
               <w:top w:val="nil"/>
               <w:left w:val="nil"/>
@@ -898,11 +898,11 @@
       </w:tr>
       <w:tr>
         <w:trPr>
-          <w:trHeight w:val="315"/>
+          <w:trHeight w:val="312"/>
         </w:trPr>
         <w:tc>
           <w:tcPr>
-            <w:tcW w:w="5680" w:type="dxa"/>
+            <w:tcW w:w="5660" w:type="dxa"/>
             <w:tcBorders>
               <w:top w:val="nil"/>
               <w:left w:val="nil"/>
@@ -1006,11 +1006,11 @@
       </w:tr>
       <w:tr>
         <w:trPr>
-          <w:trHeight w:val="315"/>
+          <w:trHeight w:val="312"/>
         </w:trPr>
         <w:tc>
           <w:tcPr>
-            <w:tcW w:w="5680" w:type="dxa"/>
+            <w:tcW w:w="5660" w:type="dxa"/>
             <w:tcBorders>
               <w:top w:val="nil"/>
               <w:left w:val="nil"/>
@@ -1114,11 +1114,11 @@
       </w:tr>
       <w:tr>
         <w:trPr>
-          <w:trHeight w:val="315"/>
+          <w:trHeight w:val="312"/>
         </w:trPr>
         <w:tc>
           <w:tcPr>
-            <w:tcW w:w="5680" w:type="dxa"/>
+            <w:tcW w:w="5660" w:type="dxa"/>
             <w:tcBorders>
               <w:top w:val="nil"/>
               <w:left w:val="nil"/>
@@ -1226,7 +1226,7 @@
         </w:trPr>
         <w:tc>
           <w:tcPr>
-            <w:tcW w:w="5680" w:type="dxa"/>
+            <w:tcW w:w="5660" w:type="dxa"/>
             <w:tcBorders>
               <w:top w:val="nil"/>
               <w:left w:val="nil"/>
@@ -1330,11 +1330,11 @@
       </w:tr>
       <w:tr>
         <w:trPr>
-          <w:trHeight w:val="315"/>
+          <w:trHeight w:val="312"/>
         </w:trPr>
         <w:tc>
           <w:tcPr>
-            <w:tcW w:w="5680" w:type="dxa"/>
+            <w:tcW w:w="5660" w:type="dxa"/>
             <w:tcBorders>
               <w:top w:val="nil"/>
               <w:left w:val="nil"/>
@@ -1438,11 +1438,11 @@
       </w:tr>
       <w:tr>
         <w:trPr>
-          <w:trHeight w:val="315"/>
+          <w:trHeight w:val="312"/>
         </w:trPr>
         <w:tc>
           <w:tcPr>
-            <w:tcW w:w="5680" w:type="dxa"/>
+            <w:tcW w:w="5660" w:type="dxa"/>
             <w:tcBorders>
               <w:top w:val="nil"/>
               <w:left w:val="nil"/>
@@ -1546,11 +1546,11 @@
       </w:tr>
       <w:tr>
         <w:trPr>
-          <w:trHeight w:val="315"/>
+          <w:trHeight w:val="312"/>
         </w:trPr>
         <w:tc>
           <w:tcPr>
-            <w:tcW w:w="5680" w:type="dxa"/>
+            <w:tcW w:w="5660" w:type="dxa"/>
             <w:tcBorders>
               <w:top w:val="nil"/>
               <w:left w:val="nil"/>
@@ -1654,11 +1654,11 @@
       </w:tr>
       <w:tr>
         <w:trPr>
-          <w:trHeight w:val="315"/>
+          <w:trHeight w:val="312"/>
         </w:trPr>
         <w:tc>
           <w:tcPr>
-            <w:tcW w:w="5680" w:type="dxa"/>
+            <w:tcW w:w="5660" w:type="dxa"/>
             <w:tcBorders>
               <w:top w:val="nil"/>
               <w:left w:val="nil"/>
@@ -1762,11 +1762,11 @@
       </w:tr>
       <w:tr>
         <w:trPr>
-          <w:trHeight w:val="315"/>
+          <w:trHeight w:val="312"/>
         </w:trPr>
         <w:tc>
           <w:tcPr>
-            <w:tcW w:w="5680" w:type="dxa"/>
+            <w:tcW w:w="5660" w:type="dxa"/>
             <w:tcBorders>
               <w:top w:val="nil"/>
               <w:left w:val="nil"/>
@@ -1870,11 +1870,11 @@
       </w:tr>
       <w:tr>
         <w:trPr>
-          <w:trHeight w:val="315"/>
+          <w:trHeight w:val="312"/>
         </w:trPr>
         <w:tc>
           <w:tcPr>
-            <w:tcW w:w="5680" w:type="dxa"/>
+            <w:tcW w:w="5660" w:type="dxa"/>
             <w:tcBorders>
               <w:top w:val="nil"/>
               <w:left w:val="nil"/>
@@ -1978,11 +1978,11 @@
       </w:tr>
       <w:tr>
         <w:trPr>
-          <w:trHeight w:val="315"/>
+          <w:trHeight w:val="312"/>
         </w:trPr>
         <w:tc>
           <w:tcPr>
-            <w:tcW w:w="5680" w:type="dxa"/>
+            <w:tcW w:w="5660" w:type="dxa"/>
             <w:tcBorders>
               <w:top w:val="nil"/>
               <w:left w:val="nil"/>
@@ -2086,11 +2086,11 @@
       </w:tr>
       <w:tr>
         <w:trPr>
-          <w:trHeight w:val="315"/>
+          <w:trHeight w:val="312"/>
         </w:trPr>
         <w:tc>
           <w:tcPr>
-            <w:tcW w:w="5680" w:type="dxa"/>
+            <w:tcW w:w="5660" w:type="dxa"/>
             <w:tcBorders>
               <w:top w:val="nil"/>
               <w:left w:val="nil"/>
@@ -2194,11 +2194,11 @@
       </w:tr>
       <w:tr>
         <w:trPr>
-          <w:trHeight w:val="315"/>
+          <w:trHeight w:val="312"/>
         </w:trPr>
         <w:tc>
           <w:tcPr>
-            <w:tcW w:w="5680" w:type="dxa"/>
+            <w:tcW w:w="5660" w:type="dxa"/>
             <w:tcBorders>
               <w:top w:val="nil"/>
               <w:left w:val="nil"/>
@@ -2302,11 +2302,11 @@
       </w:tr>
       <w:tr>
         <w:trPr>
-          <w:trHeight w:val="315"/>
+          <w:trHeight w:val="312"/>
         </w:trPr>
         <w:tc>
           <w:tcPr>
-            <w:tcW w:w="5680" w:type="dxa"/>
+            <w:tcW w:w="5660" w:type="dxa"/>
             <w:tcBorders>
               <w:top w:val="nil"/>
               <w:left w:val="nil"/>
@@ -2410,11 +2410,11 @@
       </w:tr>
       <w:tr>
         <w:trPr>
-          <w:trHeight w:val="315"/>
+          <w:trHeight w:val="312"/>
         </w:trPr>
         <w:tc>
           <w:tcPr>
-            <w:tcW w:w="5680" w:type="dxa"/>
+            <w:tcW w:w="5660" w:type="dxa"/>
             <w:tcBorders>
               <w:top w:val="nil"/>
               <w:left w:val="nil"/>
@@ -2518,11 +2518,11 @@
       </w:tr>
       <w:tr>
         <w:trPr>
-          <w:trHeight w:val="315"/>
+          <w:trHeight w:val="312"/>
         </w:trPr>
         <w:tc>
           <w:tcPr>
-            <w:tcW w:w="5680" w:type="dxa"/>
+            <w:tcW w:w="5660" w:type="dxa"/>
             <w:tcBorders>
               <w:top w:val="nil"/>
               <w:left w:val="nil"/>
@@ -2626,11 +2626,11 @@
       </w:tr>
       <w:tr>
         <w:trPr>
-          <w:trHeight w:val="315"/>
+          <w:trHeight w:val="312"/>
         </w:trPr>
         <w:tc>
           <w:tcPr>
-            <w:tcW w:w="5680" w:type="dxa"/>
+            <w:tcW w:w="5660" w:type="dxa"/>
             <w:tcBorders>
               <w:top w:val="nil"/>
               <w:left w:val="nil"/>
@@ -2734,11 +2734,11 @@
       </w:tr>
       <w:tr>
         <w:trPr>
-          <w:trHeight w:val="315"/>
+          <w:trHeight w:val="312"/>
         </w:trPr>
         <w:tc>
           <w:tcPr>
-            <w:tcW w:w="5680" w:type="dxa"/>
+            <w:tcW w:w="5660" w:type="dxa"/>
             <w:tcBorders>
               <w:top w:val="nil"/>
               <w:left w:val="nil"/>
@@ -2842,11 +2842,11 @@
       </w:tr>
       <w:tr>
         <w:trPr>
-          <w:trHeight w:val="315"/>
+          <w:trHeight w:val="312"/>
         </w:trPr>
         <w:tc>
           <w:tcPr>
-            <w:tcW w:w="5680" w:type="dxa"/>
+            <w:tcW w:w="5660" w:type="dxa"/>
             <w:tcBorders>
               <w:top w:val="nil"/>
               <w:left w:val="nil"/>
@@ -2950,11 +2950,11 @@
       </w:tr>
       <w:tr>
         <w:trPr>
-          <w:trHeight w:val="315"/>
+          <w:trHeight w:val="312"/>
         </w:trPr>
         <w:tc>
           <w:tcPr>
-            <w:tcW w:w="5680" w:type="dxa"/>
+            <w:tcW w:w="5660" w:type="dxa"/>
             <w:tcBorders>
               <w:top w:val="nil"/>
               <w:left w:val="nil"/>
@@ -3058,11 +3058,11 @@
       </w:tr>
       <w:tr>
         <w:trPr>
-          <w:trHeight w:val="315"/>
+          <w:trHeight w:val="312"/>
         </w:trPr>
         <w:tc>
           <w:tcPr>
-            <w:tcW w:w="5680" w:type="dxa"/>
+            <w:tcW w:w="5660" w:type="dxa"/>
             <w:tcBorders>
               <w:top w:val="nil"/>
               <w:left w:val="nil"/>
@@ -3166,11 +3166,11 @@
       </w:tr>
       <w:tr>
         <w:trPr>
-          <w:trHeight w:val="315"/>
+          <w:trHeight w:val="312"/>
         </w:trPr>
         <w:tc>
           <w:tcPr>
-            <w:tcW w:w="5680" w:type="dxa"/>
+            <w:tcW w:w="5660" w:type="dxa"/>
             <w:tcBorders>
               <w:top w:val="nil"/>
               <w:left w:val="nil"/>
@@ -3285,11 +3285,11 @@
       </w:tr>
       <w:tr>
         <w:trPr>
-          <w:trHeight w:val="315"/>
+          <w:trHeight w:val="312"/>
         </w:trPr>
         <w:tc>
           <w:tcPr>
-            <w:tcW w:w="5680" w:type="dxa"/>
+            <w:tcW w:w="5660" w:type="dxa"/>
             <w:tcBorders>
               <w:top w:val="nil"/>
               <w:left w:val="nil"/>
@@ -3393,11 +3393,11 @@
       </w:tr>
       <w:tr>
         <w:trPr>
-          <w:trHeight w:val="315"/>
+          <w:trHeight w:val="312"/>
         </w:trPr>
         <w:tc>
           <w:tcPr>
-            <w:tcW w:w="5680" w:type="dxa"/>
+            <w:tcW w:w="5660" w:type="dxa"/>
             <w:tcBorders>
               <w:top w:val="nil"/>
               <w:left w:val="nil"/>
@@ -3501,11 +3501,11 @@
       </w:tr>
       <w:tr>
         <w:trPr>
-          <w:trHeight w:val="315"/>
+          <w:trHeight w:val="312"/>
         </w:trPr>
         <w:tc>
           <w:tcPr>
-            <w:tcW w:w="5680" w:type="dxa"/>
+            <w:tcW w:w="5660" w:type="dxa"/>
             <w:tcBorders>
               <w:top w:val="nil"/>
               <w:left w:val="nil"/>
@@ -3620,11 +3620,11 @@
       </w:tr>
       <w:tr>
         <w:trPr>
-          <w:trHeight w:val="315"/>
+          <w:trHeight w:val="312"/>
         </w:trPr>
         <w:tc>
           <w:tcPr>
-            <w:tcW w:w="5680" w:type="dxa"/>
+            <w:tcW w:w="5660" w:type="dxa"/>
             <w:tcBorders>
               <w:top w:val="nil"/>
               <w:left w:val="nil"/>
@@ -3728,11 +3728,11 @@
       </w:tr>
       <w:tr>
         <w:trPr>
-          <w:trHeight w:val="315"/>
+          <w:trHeight w:val="312"/>
         </w:trPr>
         <w:tc>
           <w:tcPr>
-            <w:tcW w:w="5680" w:type="dxa"/>
+            <w:tcW w:w="5660" w:type="dxa"/>
             <w:tcBorders>
               <w:top w:val="nil"/>
               <w:left w:val="nil"/>
@@ -3836,11 +3836,11 @@
       </w:tr>
       <w:tr>
         <w:trPr>
-          <w:trHeight w:val="315"/>
+          <w:trHeight w:val="312"/>
         </w:trPr>
         <w:tc>
           <w:tcPr>
-            <w:tcW w:w="5680" w:type="dxa"/>
+            <w:tcW w:w="5660" w:type="dxa"/>
             <w:tcBorders>
               <w:top w:val="nil"/>
               <w:left w:val="nil"/>
@@ -3944,11 +3944,11 @@
       </w:tr>
       <w:tr>
         <w:trPr>
-          <w:trHeight w:val="315"/>
+          <w:trHeight w:val="312"/>
         </w:trPr>
         <w:tc>
           <w:tcPr>
-            <w:tcW w:w="5680" w:type="dxa"/>
+            <w:tcW w:w="5660" w:type="dxa"/>
             <w:tcBorders>
               <w:top w:val="nil"/>
               <w:left w:val="nil"/>
@@ -4052,11 +4052,11 @@
       </w:tr>
       <w:tr>
         <w:trPr>
-          <w:trHeight w:val="315"/>
+          <w:trHeight w:val="312"/>
         </w:trPr>
         <w:tc>
           <w:tcPr>
-            <w:tcW w:w="5680" w:type="dxa"/>
+            <w:tcW w:w="5660" w:type="dxa"/>
             <w:tcBorders>
               <w:top w:val="nil"/>
               <w:left w:val="nil"/>
@@ -4160,11 +4160,11 @@
       </w:tr>
       <w:tr>
         <w:trPr>
-          <w:trHeight w:val="315"/>
+          <w:trHeight w:val="312"/>
         </w:trPr>
         <w:tc>
           <w:tcPr>
-            <w:tcW w:w="5680" w:type="dxa"/>
+            <w:tcW w:w="5660" w:type="dxa"/>
             <w:tcBorders>
               <w:top w:val="nil"/>
               <w:left w:val="nil"/>
@@ -4268,11 +4268,11 @@
       </w:tr>
       <w:tr>
         <w:trPr>
-          <w:trHeight w:val="315"/>
+          <w:trHeight w:val="312"/>
         </w:trPr>
         <w:tc>
           <w:tcPr>
-            <w:tcW w:w="5680" w:type="dxa"/>
+            <w:tcW w:w="5660" w:type="dxa"/>
             <w:tcBorders>
               <w:top w:val="nil"/>
               <w:left w:val="nil"/>
@@ -4377,11 +4377,11 @@
       </w:tr>
       <w:tr>
         <w:trPr>
-          <w:trHeight w:val="315"/>
+          <w:trHeight w:val="312"/>
         </w:trPr>
         <w:tc>
           <w:tcPr>
-            <w:tcW w:w="5680" w:type="dxa"/>
+            <w:tcW w:w="5660" w:type="dxa"/>
             <w:tcBorders>
               <w:top w:val="nil"/>
               <w:left w:val="nil"/>
@@ -4496,11 +4496,11 @@
       </w:tr>
       <w:tr>
         <w:trPr>
-          <w:trHeight w:val="315"/>
+          <w:trHeight w:val="312"/>
         </w:trPr>
         <w:tc>
           <w:tcPr>
-            <w:tcW w:w="5680" w:type="dxa"/>
+            <w:tcW w:w="5660" w:type="dxa"/>
             <w:tcBorders>
               <w:top w:val="nil"/>
               <w:left w:val="nil"/>
@@ -4624,11 +4624,11 @@
       </w:tr>
       <w:tr>
         <w:trPr>
-          <w:trHeight w:val="315"/>
+          <w:trHeight w:val="312"/>
         </w:trPr>
         <w:tc>
           <w:tcPr>
-            <w:tcW w:w="5680" w:type="dxa"/>
+            <w:tcW w:w="5660" w:type="dxa"/>
             <w:tcBorders>
               <w:top w:val="nil"/>
               <w:left w:val="nil"/>
@@ -4763,11 +4763,11 @@
       </w:tr>
       <w:tr>
         <w:trPr>
-          <w:trHeight w:val="315"/>
+          <w:trHeight w:val="312"/>
         </w:trPr>
         <w:tc>
           <w:tcPr>
-            <w:tcW w:w="5680" w:type="dxa"/>
+            <w:tcW w:w="5660" w:type="dxa"/>
             <w:tcBorders>
               <w:top w:val="nil"/>
               <w:left w:val="nil"/>
@@ -4891,11 +4891,11 @@
       </w:tr>
       <w:tr>
         <w:trPr>
-          <w:trHeight w:val="315"/>
+          <w:trHeight w:val="312"/>
         </w:trPr>
         <w:tc>
           <w:tcPr>
-            <w:tcW w:w="5680" w:type="dxa"/>
+            <w:tcW w:w="5660" w:type="dxa"/>
             <w:tcBorders>
               <w:top w:val="nil"/>
               <w:left w:val="nil"/>
@@ -5001,11 +5001,11 @@
       </w:tr>
       <w:tr>
         <w:trPr>
-          <w:trHeight w:val="315"/>
+          <w:trHeight w:val="312"/>
         </w:trPr>
         <w:tc>
           <w:tcPr>
-            <w:tcW w:w="5680" w:type="dxa"/>
+            <w:tcW w:w="5660" w:type="dxa"/>
             <w:tcBorders>
               <w:top w:val="nil"/>
               <w:left w:val="nil"/>
@@ -5109,11 +5109,11 @@
       </w:tr>
       <w:tr>
         <w:trPr>
-          <w:trHeight w:val="315"/>
+          <w:trHeight w:val="312"/>
         </w:trPr>
         <w:tc>
           <w:tcPr>
-            <w:tcW w:w="5680" w:type="dxa"/>
+            <w:tcW w:w="5660" w:type="dxa"/>
             <w:tcBorders>
               <w:top w:val="nil"/>
               <w:left w:val="nil"/>
@@ -5217,11 +5217,11 @@
       </w:tr>
       <w:tr>
         <w:trPr>
-          <w:trHeight w:val="315"/>
+          <w:trHeight w:val="312"/>
         </w:trPr>
         <w:tc>
           <w:tcPr>
-            <w:tcW w:w="5680" w:type="dxa"/>
+            <w:tcW w:w="5660" w:type="dxa"/>
             <w:tcBorders>
               <w:top w:val="nil"/>
               <w:left w:val="nil"/>
@@ -5325,11 +5325,11 @@
       </w:tr>
       <w:tr>
         <w:trPr>
-          <w:trHeight w:val="315"/>
+          <w:trHeight w:val="312"/>
         </w:trPr>
         <w:tc>
           <w:tcPr>
-            <w:tcW w:w="5680" w:type="dxa"/>
+            <w:tcW w:w="5660" w:type="dxa"/>
             <w:tcBorders>
               <w:top w:val="nil"/>
               <w:left w:val="nil"/>
@@ -5433,11 +5433,11 @@
       </w:tr>
       <w:tr>
         <w:trPr>
-          <w:trHeight w:val="315"/>
+          <w:trHeight w:val="312"/>
         </w:trPr>
         <w:tc>
           <w:tcPr>
-            <w:tcW w:w="5680" w:type="dxa"/>
+            <w:tcW w:w="5660" w:type="dxa"/>
             <w:tcBorders>
               <w:top w:val="nil"/>
               <w:left w:val="nil"/>
@@ -5541,11 +5541,11 @@
       </w:tr>
       <w:tr>
         <w:trPr>
-          <w:trHeight w:val="315"/>
+          <w:trHeight w:val="312"/>
         </w:trPr>
         <w:tc>
           <w:tcPr>
-            <w:tcW w:w="5680" w:type="dxa"/>
+            <w:tcW w:w="5660" w:type="dxa"/>
             <w:tcBorders>
               <w:top w:val="nil"/>
               <w:left w:val="nil"/>
@@ -5649,11 +5649,11 @@
       </w:tr>
       <w:tr>
         <w:trPr>
-          <w:trHeight w:val="315"/>
+          <w:trHeight w:val="312"/>
         </w:trPr>
         <w:tc>
           <w:tcPr>
-            <w:tcW w:w="5680" w:type="dxa"/>
+            <w:tcW w:w="5660" w:type="dxa"/>
             <w:tcBorders>
               <w:top w:val="nil"/>
               <w:left w:val="nil"/>
@@ -5768,39 +5768,39 @@
       </w:tr>
       <w:tr>
         <w:trPr>
-          <w:trHeight w:val="315"/>
+          <w:trHeight w:val="312"/>
         </w:trPr>
         <w:tc>
           <w:tcPr>
-            <w:tcW w:w="5680" w:type="dxa"/>
-            <w:tcBorders>
-              <w:top w:val="nil"/>
-              <w:left w:val="nil"/>
-              <w:bottom w:val="nil"/>
-              <w:right w:val="nil"/>
-            </w:tcBorders>
-            <w:shd w:val="clear" w:color="auto" w:fill="auto"/>
-            <w:noWrap/>
-            <w:vAlign w:val="bottom"/>
-            <w:hideMark/>
-          </w:tcPr>
-          <w:p>
-            <w:pPr>
-              <w:rPr>
-                <w:rFonts w:ascii="Calibri" w:hAnsi="Calibri" w:cs="Calibri"/>
-                <w:color w:val="000000"/>
-                <w:sz w:val="24"/>
-                <w:szCs w:val="24"/>
-              </w:rPr>
-            </w:pPr>
-            <w:r>
-              <w:rPr>
-                <w:rFonts w:ascii="Calibri" w:hAnsi="Calibri" w:cs="Calibri"/>
-                <w:color w:val="000000"/>
-                <w:sz w:val="24"/>
-                <w:szCs w:val="24"/>
-              </w:rPr>
-              <w:t>The Ash Grove - Violin 1</w:t>
+            <w:tcW w:w="5660" w:type="dxa"/>
+            <w:tcBorders>
+              <w:top w:val="nil"/>
+              <w:left w:val="nil"/>
+              <w:bottom w:val="nil"/>
+              <w:right w:val="nil"/>
+            </w:tcBorders>
+            <w:shd w:val="clear" w:color="auto" w:fill="auto"/>
+            <w:noWrap/>
+            <w:vAlign w:val="bottom"/>
+            <w:hideMark/>
+          </w:tcPr>
+          <w:p>
+            <w:pPr>
+              <w:rPr>
+                <w:rFonts w:ascii="Calibri" w:hAnsi="Calibri" w:cs="Calibri"/>
+                <w:color w:val="000000"/>
+                <w:sz w:val="24"/>
+                <w:szCs w:val="24"/>
+              </w:rPr>
+            </w:pPr>
+            <w:r>
+              <w:rPr>
+                <w:rFonts w:ascii="Calibri" w:hAnsi="Calibri" w:cs="Calibri"/>
+                <w:color w:val="000000"/>
+                <w:sz w:val="24"/>
+                <w:szCs w:val="24"/>
+              </w:rPr>
+              <w:t>The Foggy Dew</w:t>
             </w:r>
           </w:p>
         </w:tc>
@@ -5834,7 +5834,7 @@
                 <w:sz w:val="24"/>
                 <w:szCs w:val="24"/>
               </w:rPr>
-              <w:t>Air</w:t>
+              <w:t>Irish Lament</w:t>
             </w:r>
           </w:p>
         </w:tc>
@@ -5876,40 +5876,51 @@
       </w:tr>
       <w:tr>
         <w:trPr>
-          <w:trHeight w:val="315"/>
+          <w:trHeight w:val="312"/>
         </w:trPr>
         <w:tc>
           <w:tcPr>
-            <w:tcW w:w="5680" w:type="dxa"/>
-            <w:tcBorders>
-              <w:top w:val="nil"/>
-              <w:left w:val="nil"/>
-              <w:bottom w:val="nil"/>
-              <w:right w:val="nil"/>
-            </w:tcBorders>
-            <w:shd w:val="clear" w:color="auto" w:fill="auto"/>
-            <w:noWrap/>
-            <w:vAlign w:val="bottom"/>
-            <w:hideMark/>
-          </w:tcPr>
-          <w:p>
-            <w:pPr>
-              <w:rPr>
-                <w:rFonts w:ascii="Calibri" w:hAnsi="Calibri" w:cs="Calibri"/>
-                <w:color w:val="000000"/>
-                <w:sz w:val="24"/>
-                <w:szCs w:val="24"/>
-              </w:rPr>
-            </w:pPr>
-            <w:r>
-              <w:rPr>
-                <w:rFonts w:ascii="Calibri" w:hAnsi="Calibri" w:cs="Calibri"/>
-                <w:color w:val="000000"/>
-                <w:sz w:val="24"/>
-                <w:szCs w:val="24"/>
-              </w:rPr>
-              <w:t>The Ash Grove - Violin 2</w:t>
-            </w:r>
+            <w:tcW w:w="5660" w:type="dxa"/>
+            <w:tcBorders>
+              <w:top w:val="nil"/>
+              <w:left w:val="nil"/>
+              <w:bottom w:val="nil"/>
+              <w:right w:val="nil"/>
+            </w:tcBorders>
+            <w:shd w:val="clear" w:color="auto" w:fill="auto"/>
+            <w:noWrap/>
+            <w:vAlign w:val="bottom"/>
+            <w:hideMark/>
+          </w:tcPr>
+          <w:p>
+            <w:pPr>
+              <w:rPr>
+                <w:rFonts w:ascii="Calibri" w:hAnsi="Calibri" w:cs="Calibri"/>
+                <w:color w:val="000000"/>
+                <w:sz w:val="24"/>
+                <w:szCs w:val="24"/>
+              </w:rPr>
+            </w:pPr>
+            <w:r>
+              <w:rPr>
+                <w:rFonts w:ascii="Calibri" w:hAnsi="Calibri" w:cs="Calibri"/>
+                <w:color w:val="000000"/>
+                <w:sz w:val="24"/>
+                <w:szCs w:val="24"/>
+              </w:rPr>
+              <w:t xml:space="preserve">Road to </w:t>
+            </w:r>
+            <w:proofErr w:type="spellStart"/>
+            <w:r>
+              <w:rPr>
+                <w:rFonts w:ascii="Calibri" w:hAnsi="Calibri" w:cs="Calibri"/>
+                <w:color w:val="000000"/>
+                <w:sz w:val="24"/>
+                <w:szCs w:val="24"/>
+              </w:rPr>
+              <w:t>Lisdoonvarna</w:t>
+            </w:r>
+            <w:proofErr w:type="spellEnd"/>
           </w:p>
         </w:tc>
         <w:tc>
@@ -5942,7 +5953,7 @@
                 <w:sz w:val="24"/>
                 <w:szCs w:val="24"/>
               </w:rPr>
-              <w:t>Air</w:t>
+              <w:t>Slide</w:t>
             </w:r>
           </w:p>
         </w:tc>
@@ -5984,39 +5995,39 @@
       </w:tr>
       <w:tr>
         <w:trPr>
-          <w:trHeight w:val="315"/>
+          <w:trHeight w:val="312"/>
         </w:trPr>
         <w:tc>
           <w:tcPr>
-            <w:tcW w:w="5680" w:type="dxa"/>
-            <w:tcBorders>
-              <w:top w:val="nil"/>
-              <w:left w:val="nil"/>
-              <w:bottom w:val="nil"/>
-              <w:right w:val="nil"/>
-            </w:tcBorders>
-            <w:shd w:val="clear" w:color="auto" w:fill="auto"/>
-            <w:noWrap/>
-            <w:vAlign w:val="bottom"/>
-            <w:hideMark/>
-          </w:tcPr>
-          <w:p>
-            <w:pPr>
-              <w:rPr>
-                <w:rFonts w:ascii="Calibri" w:hAnsi="Calibri" w:cs="Calibri"/>
-                <w:color w:val="000000"/>
-                <w:sz w:val="24"/>
-                <w:szCs w:val="24"/>
-              </w:rPr>
-            </w:pPr>
-            <w:r>
-              <w:rPr>
-                <w:rFonts w:ascii="Calibri" w:hAnsi="Calibri" w:cs="Calibri"/>
-                <w:color w:val="000000"/>
-                <w:sz w:val="24"/>
-                <w:szCs w:val="24"/>
-              </w:rPr>
-              <w:t>The Ash Grove - violin 3</w:t>
+            <w:tcW w:w="5660" w:type="dxa"/>
+            <w:tcBorders>
+              <w:top w:val="nil"/>
+              <w:left w:val="nil"/>
+              <w:bottom w:val="nil"/>
+              <w:right w:val="nil"/>
+            </w:tcBorders>
+            <w:shd w:val="clear" w:color="auto" w:fill="auto"/>
+            <w:noWrap/>
+            <w:vAlign w:val="bottom"/>
+            <w:hideMark/>
+          </w:tcPr>
+          <w:p>
+            <w:pPr>
+              <w:rPr>
+                <w:rFonts w:ascii="Calibri" w:hAnsi="Calibri" w:cs="Calibri"/>
+                <w:color w:val="000000"/>
+                <w:sz w:val="24"/>
+                <w:szCs w:val="24"/>
+              </w:rPr>
+            </w:pPr>
+            <w:r>
+              <w:rPr>
+                <w:rFonts w:ascii="Calibri" w:hAnsi="Calibri" w:cs="Calibri"/>
+                <w:color w:val="000000"/>
+                <w:sz w:val="24"/>
+                <w:szCs w:val="24"/>
+              </w:rPr>
+              <w:t>Mick Duggan's Slide</w:t>
             </w:r>
           </w:p>
         </w:tc>
@@ -6050,7 +6061,7 @@
                 <w:sz w:val="24"/>
                 <w:szCs w:val="24"/>
               </w:rPr>
-              <w:t>Air</w:t>
+              <w:t>Slide</w:t>
             </w:r>
           </w:p>
         </w:tc>
@@ -6086,11 +6097,468 @@
                 <w:szCs w:val="24"/>
               </w:rPr>
               <w:t>27</w:t>
+            </w:r>
+          </w:p>
+        </w:tc>
+      </w:tr>
+      <w:tr>
+        <w:trPr>
+          <w:trHeight w:val="312"/>
+        </w:trPr>
+        <w:tc>
+          <w:tcPr>
+            <w:tcW w:w="5660" w:type="dxa"/>
+            <w:tcBorders>
+              <w:top w:val="nil"/>
+              <w:left w:val="nil"/>
+              <w:bottom w:val="nil"/>
+              <w:right w:val="nil"/>
+            </w:tcBorders>
+            <w:shd w:val="clear" w:color="auto" w:fill="auto"/>
+            <w:noWrap/>
+            <w:vAlign w:val="bottom"/>
+            <w:hideMark/>
+          </w:tcPr>
+          <w:p>
+            <w:pPr>
+              <w:rPr>
+                <w:rFonts w:ascii="Calibri" w:hAnsi="Calibri" w:cs="Calibri"/>
+                <w:color w:val="000000"/>
+                <w:sz w:val="24"/>
+                <w:szCs w:val="24"/>
+              </w:rPr>
+            </w:pPr>
+            <w:r>
+              <w:rPr>
+                <w:rFonts w:ascii="Calibri" w:hAnsi="Calibri" w:cs="Calibri"/>
+                <w:color w:val="000000"/>
+                <w:sz w:val="24"/>
+                <w:szCs w:val="24"/>
+              </w:rPr>
+              <w:t>Denis Murphy's</w:t>
+            </w:r>
+          </w:p>
+        </w:tc>
+        <w:tc>
+          <w:tcPr>
+            <w:tcW w:w="2500" w:type="dxa"/>
+            <w:tcBorders>
+              <w:top w:val="nil"/>
+              <w:left w:val="nil"/>
+              <w:bottom w:val="nil"/>
+              <w:right w:val="nil"/>
+            </w:tcBorders>
+            <w:shd w:val="clear" w:color="auto" w:fill="auto"/>
+            <w:noWrap/>
+            <w:vAlign w:val="bottom"/>
+            <w:hideMark/>
+          </w:tcPr>
+          <w:p>
+            <w:pPr>
+              <w:rPr>
+                <w:rFonts w:ascii="Calibri" w:hAnsi="Calibri" w:cs="Calibri"/>
+                <w:color w:val="000000"/>
+                <w:sz w:val="24"/>
+                <w:szCs w:val="24"/>
+              </w:rPr>
+            </w:pPr>
+            <w:r>
+              <w:rPr>
+                <w:rFonts w:ascii="Calibri" w:hAnsi="Calibri" w:cs="Calibri"/>
+                <w:color w:val="000000"/>
+                <w:sz w:val="24"/>
+                <w:szCs w:val="24"/>
+              </w:rPr>
+              <w:t>Slide</w:t>
+            </w:r>
+          </w:p>
+        </w:tc>
+        <w:tc>
+          <w:tcPr>
+            <w:tcW w:w="420" w:type="dxa"/>
+            <w:tcBorders>
+              <w:top w:val="nil"/>
+              <w:left w:val="nil"/>
+              <w:bottom w:val="nil"/>
+              <w:right w:val="nil"/>
+            </w:tcBorders>
+            <w:shd w:val="clear" w:color="auto" w:fill="auto"/>
+            <w:noWrap/>
+            <w:vAlign w:val="bottom"/>
+            <w:hideMark/>
+          </w:tcPr>
+          <w:p>
+            <w:pPr>
+              <w:jc w:val="right"/>
+              <w:rPr>
+                <w:rFonts w:ascii="Calibri" w:hAnsi="Calibri" w:cs="Calibri"/>
+                <w:color w:val="000000"/>
+                <w:sz w:val="24"/>
+                <w:szCs w:val="24"/>
+              </w:rPr>
+            </w:pPr>
+            <w:r>
+              <w:rPr>
+                <w:rFonts w:ascii="Calibri" w:hAnsi="Calibri" w:cs="Calibri"/>
+                <w:color w:val="000000"/>
+                <w:sz w:val="24"/>
+                <w:szCs w:val="24"/>
+              </w:rPr>
+              <w:t>27</w:t>
+            </w:r>
+          </w:p>
+        </w:tc>
+      </w:tr>
+      <w:tr>
+        <w:trPr>
+          <w:trHeight w:val="312"/>
+        </w:trPr>
+        <w:tc>
+          <w:tcPr>
+            <w:tcW w:w="5660" w:type="dxa"/>
+            <w:tcBorders>
+              <w:top w:val="nil"/>
+              <w:left w:val="nil"/>
+              <w:bottom w:val="nil"/>
+              <w:right w:val="nil"/>
+            </w:tcBorders>
+            <w:shd w:val="clear" w:color="auto" w:fill="auto"/>
+            <w:noWrap/>
+            <w:vAlign w:val="bottom"/>
+            <w:hideMark/>
+          </w:tcPr>
+          <w:p>
+            <w:pPr>
+              <w:rPr>
+                <w:rFonts w:ascii="Calibri" w:hAnsi="Calibri" w:cs="Calibri"/>
+                <w:color w:val="000000"/>
+                <w:sz w:val="24"/>
+                <w:szCs w:val="24"/>
+              </w:rPr>
+            </w:pPr>
+            <w:r>
+              <w:rPr>
+                <w:rFonts w:ascii="Calibri" w:hAnsi="Calibri" w:cs="Calibri"/>
+                <w:color w:val="000000"/>
+                <w:sz w:val="24"/>
+                <w:szCs w:val="24"/>
+              </w:rPr>
+              <w:t>A Fig for a Kiss</w:t>
+            </w:r>
+          </w:p>
+        </w:tc>
+        <w:tc>
+          <w:tcPr>
+            <w:tcW w:w="2500" w:type="dxa"/>
+            <w:tcBorders>
+              <w:top w:val="nil"/>
+              <w:left w:val="nil"/>
+              <w:bottom w:val="nil"/>
+              <w:right w:val="nil"/>
+            </w:tcBorders>
+            <w:shd w:val="clear" w:color="auto" w:fill="auto"/>
+            <w:noWrap/>
+            <w:vAlign w:val="bottom"/>
+            <w:hideMark/>
+          </w:tcPr>
+          <w:p>
+            <w:pPr>
+              <w:rPr>
+                <w:rFonts w:ascii="Calibri" w:hAnsi="Calibri" w:cs="Calibri"/>
+                <w:color w:val="000000"/>
+                <w:sz w:val="24"/>
+                <w:szCs w:val="24"/>
+              </w:rPr>
+            </w:pPr>
+            <w:r>
+              <w:rPr>
+                <w:rFonts w:ascii="Calibri" w:hAnsi="Calibri" w:cs="Calibri"/>
+                <w:color w:val="000000"/>
+                <w:sz w:val="24"/>
+                <w:szCs w:val="24"/>
+              </w:rPr>
+              <w:t xml:space="preserve">Slip Jig </w:t>
+            </w:r>
+          </w:p>
+        </w:tc>
+        <w:tc>
+          <w:tcPr>
+            <w:tcW w:w="420" w:type="dxa"/>
+            <w:tcBorders>
+              <w:top w:val="nil"/>
+              <w:left w:val="nil"/>
+              <w:bottom w:val="nil"/>
+              <w:right w:val="nil"/>
+            </w:tcBorders>
+            <w:shd w:val="clear" w:color="auto" w:fill="auto"/>
+            <w:noWrap/>
+            <w:vAlign w:val="bottom"/>
+            <w:hideMark/>
+          </w:tcPr>
+          <w:p>
+            <w:pPr>
+              <w:jc w:val="right"/>
+              <w:rPr>
+                <w:rFonts w:ascii="Calibri" w:hAnsi="Calibri" w:cs="Calibri"/>
+                <w:color w:val="000000"/>
+                <w:sz w:val="24"/>
+                <w:szCs w:val="24"/>
+              </w:rPr>
+            </w:pPr>
+            <w:r>
+              <w:rPr>
+                <w:rFonts w:ascii="Calibri" w:hAnsi="Calibri" w:cs="Calibri"/>
+                <w:color w:val="000000"/>
+                <w:sz w:val="24"/>
+                <w:szCs w:val="24"/>
+              </w:rPr>
+              <w:t>28</w:t>
+            </w:r>
+          </w:p>
+        </w:tc>
+      </w:tr>
+      <w:tr>
+        <w:trPr>
+          <w:trHeight w:val="312"/>
+        </w:trPr>
+        <w:tc>
+          <w:tcPr>
+            <w:tcW w:w="5660" w:type="dxa"/>
+            <w:tcBorders>
+              <w:top w:val="nil"/>
+              <w:left w:val="nil"/>
+              <w:bottom w:val="nil"/>
+              <w:right w:val="nil"/>
+            </w:tcBorders>
+            <w:shd w:val="clear" w:color="auto" w:fill="auto"/>
+            <w:noWrap/>
+            <w:vAlign w:val="bottom"/>
+            <w:hideMark/>
+          </w:tcPr>
+          <w:p>
+            <w:pPr>
+              <w:rPr>
+                <w:rFonts w:ascii="Calibri" w:hAnsi="Calibri" w:cs="Calibri"/>
+                <w:color w:val="000000"/>
+                <w:sz w:val="24"/>
+                <w:szCs w:val="24"/>
+              </w:rPr>
+            </w:pPr>
+            <w:r>
+              <w:rPr>
+                <w:rFonts w:ascii="Calibri" w:hAnsi="Calibri" w:cs="Calibri"/>
+                <w:color w:val="000000"/>
+                <w:sz w:val="24"/>
+                <w:szCs w:val="24"/>
+              </w:rPr>
+              <w:t>The Butterfly</w:t>
+            </w:r>
+          </w:p>
+        </w:tc>
+        <w:tc>
+          <w:tcPr>
+            <w:tcW w:w="2500" w:type="dxa"/>
+            <w:tcBorders>
+              <w:top w:val="nil"/>
+              <w:left w:val="nil"/>
+              <w:bottom w:val="nil"/>
+              <w:right w:val="nil"/>
+            </w:tcBorders>
+            <w:shd w:val="clear" w:color="auto" w:fill="auto"/>
+            <w:noWrap/>
+            <w:vAlign w:val="bottom"/>
+            <w:hideMark/>
+          </w:tcPr>
+          <w:p>
+            <w:pPr>
+              <w:rPr>
+                <w:rFonts w:ascii="Calibri" w:hAnsi="Calibri" w:cs="Calibri"/>
+                <w:color w:val="000000"/>
+                <w:sz w:val="24"/>
+                <w:szCs w:val="24"/>
+              </w:rPr>
+            </w:pPr>
+            <w:r>
+              <w:rPr>
+                <w:rFonts w:ascii="Calibri" w:hAnsi="Calibri" w:cs="Calibri"/>
+                <w:color w:val="000000"/>
+                <w:sz w:val="24"/>
+                <w:szCs w:val="24"/>
+              </w:rPr>
+              <w:t xml:space="preserve">Slip Jig </w:t>
+            </w:r>
+          </w:p>
+        </w:tc>
+        <w:tc>
+          <w:tcPr>
+            <w:tcW w:w="420" w:type="dxa"/>
+            <w:tcBorders>
+              <w:top w:val="nil"/>
+              <w:left w:val="nil"/>
+              <w:bottom w:val="nil"/>
+              <w:right w:val="nil"/>
+            </w:tcBorders>
+            <w:shd w:val="clear" w:color="auto" w:fill="auto"/>
+            <w:noWrap/>
+            <w:vAlign w:val="bottom"/>
+            <w:hideMark/>
+          </w:tcPr>
+          <w:p>
+            <w:pPr>
+              <w:jc w:val="right"/>
+              <w:rPr>
+                <w:rFonts w:ascii="Calibri" w:hAnsi="Calibri" w:cs="Calibri"/>
+                <w:color w:val="000000"/>
+                <w:sz w:val="24"/>
+                <w:szCs w:val="24"/>
+              </w:rPr>
+            </w:pPr>
+            <w:r>
+              <w:rPr>
+                <w:rFonts w:ascii="Calibri" w:hAnsi="Calibri" w:cs="Calibri"/>
+                <w:color w:val="000000"/>
+                <w:sz w:val="24"/>
+                <w:szCs w:val="24"/>
+              </w:rPr>
+              <w:t>28</w:t>
+            </w:r>
+          </w:p>
+        </w:tc>
+      </w:tr>
+      <w:tr>
+        <w:trPr>
+          <w:trHeight w:val="312"/>
+        </w:trPr>
+        <w:tc>
+          <w:tcPr>
+            <w:tcW w:w="5660" w:type="dxa"/>
+            <w:tcBorders>
+              <w:top w:val="nil"/>
+              <w:left w:val="nil"/>
+              <w:bottom w:val="nil"/>
+              <w:right w:val="nil"/>
+            </w:tcBorders>
+            <w:shd w:val="clear" w:color="auto" w:fill="auto"/>
+            <w:noWrap/>
+            <w:vAlign w:val="bottom"/>
+            <w:hideMark/>
+          </w:tcPr>
+          <w:p>
+            <w:pPr>
+              <w:rPr>
+                <w:rFonts w:ascii="Calibri" w:hAnsi="Calibri" w:cs="Calibri"/>
+                <w:color w:val="000000"/>
+                <w:sz w:val="24"/>
+                <w:szCs w:val="24"/>
+              </w:rPr>
+            </w:pPr>
+            <w:r>
+              <w:rPr>
+                <w:rFonts w:ascii="Calibri" w:hAnsi="Calibri" w:cs="Calibri"/>
+                <w:color w:val="000000"/>
+                <w:sz w:val="24"/>
+                <w:szCs w:val="24"/>
+              </w:rPr>
+              <w:t>Rocky Road to Dublin</w:t>
+            </w:r>
+          </w:p>
+        </w:tc>
+        <w:tc>
+          <w:tcPr>
+            <w:tcW w:w="2500" w:type="dxa"/>
+            <w:tcBorders>
+              <w:top w:val="nil"/>
+              <w:left w:val="nil"/>
+              <w:bottom w:val="nil"/>
+              <w:right w:val="nil"/>
+            </w:tcBorders>
+            <w:shd w:val="clear" w:color="auto" w:fill="auto"/>
+            <w:noWrap/>
+            <w:vAlign w:val="bottom"/>
+            <w:hideMark/>
+          </w:tcPr>
+          <w:p>
+            <w:pPr>
+              <w:rPr>
+                <w:rFonts w:ascii="Calibri" w:hAnsi="Calibri" w:cs="Calibri"/>
+                <w:color w:val="000000"/>
+                <w:sz w:val="24"/>
+                <w:szCs w:val="24"/>
+              </w:rPr>
+            </w:pPr>
+            <w:r>
+              <w:rPr>
+                <w:rFonts w:ascii="Calibri" w:hAnsi="Calibri" w:cs="Calibri"/>
+                <w:color w:val="000000"/>
+                <w:sz w:val="24"/>
+                <w:szCs w:val="24"/>
+              </w:rPr>
+              <w:t xml:space="preserve">Slip Jig </w:t>
+            </w:r>
+          </w:p>
+        </w:tc>
+        <w:tc>
+          <w:tcPr>
+            <w:tcW w:w="420" w:type="dxa"/>
+            <w:tcBorders>
+              <w:top w:val="nil"/>
+              <w:left w:val="nil"/>
+              <w:bottom w:val="nil"/>
+              <w:right w:val="nil"/>
+            </w:tcBorders>
+            <w:shd w:val="clear" w:color="auto" w:fill="auto"/>
+            <w:noWrap/>
+            <w:vAlign w:val="bottom"/>
+            <w:hideMark/>
+          </w:tcPr>
+          <w:p>
+            <w:pPr>
+              <w:jc w:val="right"/>
+              <w:rPr>
+                <w:rFonts w:ascii="Calibri" w:hAnsi="Calibri" w:cs="Calibri"/>
+                <w:color w:val="000000"/>
+                <w:sz w:val="24"/>
+                <w:szCs w:val="24"/>
+              </w:rPr>
+            </w:pPr>
+            <w:r>
+              <w:rPr>
+                <w:rFonts w:ascii="Calibri" w:hAnsi="Calibri" w:cs="Calibri"/>
+                <w:color w:val="000000"/>
+                <w:sz w:val="24"/>
+                <w:szCs w:val="24"/>
+              </w:rPr>
+              <w:t>28</w:t>
             </w:r>
           </w:p>
         </w:tc>
       </w:tr>
     </w:tbl>
+    <w:p/>
+    <w:p/>
+    <w:p/>
+    <w:p/>
+    <w:p/>
+    <w:p/>
+    <w:p/>
+    <w:p/>
+    <w:p/>
+    <w:p/>
+    <w:p/>
+    <w:p/>
+    <w:p/>
+    <w:p/>
+    <w:p/>
+    <w:p/>
+    <w:p/>
+    <w:p/>
+    <w:p/>
+    <w:p/>
+    <w:p/>
+    <w:p/>
+    <w:p/>
+    <w:p/>
+    <w:p/>
     <w:p/>
     <w:sectPr>
       <w:headerReference w:type="default" r:id="rId9"/>
@@ -7224,6 +7692,142 @@
 </file>
 
 <file path=customXml/item1.xml><?xml version="1.0" encoding="utf-8"?>
+<?mso-contentType ?>
+<FormTemplates xmlns="http://schemas.microsoft.com/sharepoint/v3/contenttype/forms">
+  <Display>DocumentLibraryForm</Display>
+  <Edit>AssetEditForm</Edit>
+  <New>DocumentLibraryForm</New>
+</FormTemplates>
+</file>
+
+<file path=customXml/item2.xml><?xml version="1.0" encoding="utf-8"?>
+<p:properties xmlns:p="http://schemas.microsoft.com/office/2006/metadata/properties" xmlns:xsi="http://www.w3.org/2001/XMLSchema-instance" xmlns:pc="http://schemas.microsoft.com/office/infopath/2007/PartnerControls">
+  <documentManagement>
+    <APDescription xmlns="4873beb7-5857-4685-be1f-d57550cc96cc" xsi:nil="true"/>
+    <AssetExpire xmlns="4873beb7-5857-4685-be1f-d57550cc96cc">2035-01-01T08:00:00+00:00</AssetExpire>
+    <CampaignTagsTaxHTField0 xmlns="4873beb7-5857-4685-be1f-d57550cc96cc">
+      <Terms xmlns="http://schemas.microsoft.com/office/infopath/2007/PartnerControls"/>
+    </CampaignTagsTaxHTField0>
+    <IntlLangReviewDate xmlns="4873beb7-5857-4685-be1f-d57550cc96cc" xsi:nil="true"/>
+    <TPFriendlyName xmlns="4873beb7-5857-4685-be1f-d57550cc96cc" xsi:nil="true"/>
+    <IntlLangReview xmlns="4873beb7-5857-4685-be1f-d57550cc96cc">false</IntlLangReview>
+    <LocLastLocAttemptVersionLookup xmlns="4873beb7-5857-4685-be1f-d57550cc96cc">730285</LocLastLocAttemptVersionLookup>
+    <PolicheckWords xmlns="4873beb7-5857-4685-be1f-d57550cc96cc" xsi:nil="true"/>
+    <SubmitterId xmlns="4873beb7-5857-4685-be1f-d57550cc96cc" xsi:nil="true"/>
+    <AcquiredFrom xmlns="4873beb7-5857-4685-be1f-d57550cc96cc">Internal MS</AcquiredFrom>
+    <EditorialStatus xmlns="4873beb7-5857-4685-be1f-d57550cc96cc" xsi:nil="true"/>
+    <Markets xmlns="4873beb7-5857-4685-be1f-d57550cc96cc"/>
+    <OriginAsset xmlns="4873beb7-5857-4685-be1f-d57550cc96cc" xsi:nil="true"/>
+    <AssetStart xmlns="4873beb7-5857-4685-be1f-d57550cc96cc">2011-12-21T20:57:00+00:00</AssetStart>
+    <FriendlyTitle xmlns="4873beb7-5857-4685-be1f-d57550cc96cc" xsi:nil="true"/>
+    <MarketSpecific xmlns="4873beb7-5857-4685-be1f-d57550cc96cc">false</MarketSpecific>
+    <TPNamespace xmlns="4873beb7-5857-4685-be1f-d57550cc96cc" xsi:nil="true"/>
+    <PublishStatusLookup xmlns="4873beb7-5857-4685-be1f-d57550cc96cc">
+      <Value>1386632</Value>
+      <Value>1386992</Value>
+    </PublishStatusLookup>
+    <APAuthor xmlns="4873beb7-5857-4685-be1f-d57550cc96cc">
+      <UserInfo>
+        <DisplayName>REDMOND\v-gehous</DisplayName>
+        <AccountId>2365</AccountId>
+        <AccountType/>
+      </UserInfo>
+    </APAuthor>
+    <TPCommandLine xmlns="4873beb7-5857-4685-be1f-d57550cc96cc" xsi:nil="true"/>
+    <IntlLangReviewer xmlns="4873beb7-5857-4685-be1f-d57550cc96cc" xsi:nil="true"/>
+    <OpenTemplate xmlns="4873beb7-5857-4685-be1f-d57550cc96cc">true</OpenTemplate>
+    <CSXSubmissionDate xmlns="4873beb7-5857-4685-be1f-d57550cc96cc" xsi:nil="true"/>
+    <TaxCatchAll xmlns="4873beb7-5857-4685-be1f-d57550cc96cc"/>
+    <Manager xmlns="4873beb7-5857-4685-be1f-d57550cc96cc" xsi:nil="true"/>
+    <NumericId xmlns="4873beb7-5857-4685-be1f-d57550cc96cc" xsi:nil="true"/>
+    <ParentAssetId xmlns="4873beb7-5857-4685-be1f-d57550cc96cc" xsi:nil="true"/>
+    <OriginalSourceMarket xmlns="4873beb7-5857-4685-be1f-d57550cc96cc" xsi:nil="true"/>
+    <ApprovalStatus xmlns="4873beb7-5857-4685-be1f-d57550cc96cc">InProgress</ApprovalStatus>
+    <TPComponent xmlns="4873beb7-5857-4685-be1f-d57550cc96cc" xsi:nil="true"/>
+    <EditorialTags xmlns="4873beb7-5857-4685-be1f-d57550cc96cc" xsi:nil="true"/>
+    <TPExecutable xmlns="4873beb7-5857-4685-be1f-d57550cc96cc" xsi:nil="true"/>
+    <TPLaunchHelpLink xmlns="4873beb7-5857-4685-be1f-d57550cc96cc" xsi:nil="true"/>
+    <LocComments xmlns="4873beb7-5857-4685-be1f-d57550cc96cc" xsi:nil="true"/>
+    <LocRecommendedHandoff xmlns="4873beb7-5857-4685-be1f-d57550cc96cc" xsi:nil="true"/>
+    <SourceTitle xmlns="4873beb7-5857-4685-be1f-d57550cc96cc" xsi:nil="true"/>
+    <CSXUpdate xmlns="4873beb7-5857-4685-be1f-d57550cc96cc">false</CSXUpdate>
+    <IntlLocPriority xmlns="4873beb7-5857-4685-be1f-d57550cc96cc" xsi:nil="true"/>
+    <UAProjectedTotalWords xmlns="4873beb7-5857-4685-be1f-d57550cc96cc" xsi:nil="true"/>
+    <AssetType xmlns="4873beb7-5857-4685-be1f-d57550cc96cc">TP</AssetType>
+    <MachineTranslated xmlns="4873beb7-5857-4685-be1f-d57550cc96cc">false</MachineTranslated>
+    <OutputCachingOn xmlns="4873beb7-5857-4685-be1f-d57550cc96cc">false</OutputCachingOn>
+    <TemplateStatus xmlns="4873beb7-5857-4685-be1f-d57550cc96cc" xsi:nil="true"/>
+    <IsSearchable xmlns="4873beb7-5857-4685-be1f-d57550cc96cc">true</IsSearchable>
+    <ContentItem xmlns="4873beb7-5857-4685-be1f-d57550cc96cc" xsi:nil="true"/>
+    <HandoffToMSDN xmlns="4873beb7-5857-4685-be1f-d57550cc96cc" xsi:nil="true"/>
+    <ShowIn xmlns="4873beb7-5857-4685-be1f-d57550cc96cc">Show everywhere</ShowIn>
+    <ThumbnailAssetId xmlns="4873beb7-5857-4685-be1f-d57550cc96cc" xsi:nil="true"/>
+    <UALocComments xmlns="4873beb7-5857-4685-be1f-d57550cc96cc">2007 Template UpLeveling Do Not HandOff</UALocComments>
+    <UALocRecommendation xmlns="4873beb7-5857-4685-be1f-d57550cc96cc">Localize</UALocRecommendation>
+    <LastModifiedDateTime xmlns="4873beb7-5857-4685-be1f-d57550cc96cc" xsi:nil="true"/>
+    <LegacyData xmlns="4873beb7-5857-4685-be1f-d57550cc96cc" xsi:nil="true"/>
+    <LocManualTestRequired xmlns="4873beb7-5857-4685-be1f-d57550cc96cc">false</LocManualTestRequired>
+    <ClipArtFilename xmlns="4873beb7-5857-4685-be1f-d57550cc96cc" xsi:nil="true"/>
+    <TPApplication xmlns="4873beb7-5857-4685-be1f-d57550cc96cc" xsi:nil="true"/>
+    <CSXHash xmlns="4873beb7-5857-4685-be1f-d57550cc96cc" xsi:nil="true"/>
+    <DirectSourceMarket xmlns="4873beb7-5857-4685-be1f-d57550cc96cc" xsi:nil="true"/>
+    <PrimaryImageGen xmlns="4873beb7-5857-4685-be1f-d57550cc96cc">true</PrimaryImageGen>
+    <PlannedPubDate xmlns="4873beb7-5857-4685-be1f-d57550cc96cc" xsi:nil="true"/>
+    <CSXSubmissionMarket xmlns="4873beb7-5857-4685-be1f-d57550cc96cc" xsi:nil="true"/>
+    <Downloads xmlns="4873beb7-5857-4685-be1f-d57550cc96cc">0</Downloads>
+    <ArtSampleDocs xmlns="4873beb7-5857-4685-be1f-d57550cc96cc" xsi:nil="true"/>
+    <TrustLevel xmlns="4873beb7-5857-4685-be1f-d57550cc96cc">1 Microsoft Managed Content</TrustLevel>
+    <BlockPublish xmlns="4873beb7-5857-4685-be1f-d57550cc96cc">false</BlockPublish>
+    <TPLaunchHelpLinkType xmlns="4873beb7-5857-4685-be1f-d57550cc96cc">Template</TPLaunchHelpLinkType>
+    <LocalizationTagsTaxHTField0 xmlns="4873beb7-5857-4685-be1f-d57550cc96cc">
+      <Terms xmlns="http://schemas.microsoft.com/office/infopath/2007/PartnerControls"/>
+    </LocalizationTagsTaxHTField0>
+    <BusinessGroup xmlns="4873beb7-5857-4685-be1f-d57550cc96cc" xsi:nil="true"/>
+    <Providers xmlns="4873beb7-5857-4685-be1f-d57550cc96cc" xsi:nil="true"/>
+    <TemplateTemplateType xmlns="4873beb7-5857-4685-be1f-d57550cc96cc">Word 2007 Default</TemplateTemplateType>
+    <TimesCloned xmlns="4873beb7-5857-4685-be1f-d57550cc96cc" xsi:nil="true"/>
+    <TPAppVersion xmlns="4873beb7-5857-4685-be1f-d57550cc96cc" xsi:nil="true"/>
+    <VoteCount xmlns="4873beb7-5857-4685-be1f-d57550cc96cc" xsi:nil="true"/>
+    <AverageRating xmlns="4873beb7-5857-4685-be1f-d57550cc96cc" xsi:nil="true"/>
+    <FeatureTagsTaxHTField0 xmlns="4873beb7-5857-4685-be1f-d57550cc96cc">
+      <Terms xmlns="http://schemas.microsoft.com/office/infopath/2007/PartnerControls"/>
+    </FeatureTagsTaxHTField0>
+    <Provider xmlns="4873beb7-5857-4685-be1f-d57550cc96cc" xsi:nil="true"/>
+    <UACurrentWords xmlns="4873beb7-5857-4685-be1f-d57550cc96cc" xsi:nil="true"/>
+    <AssetId xmlns="4873beb7-5857-4685-be1f-d57550cc96cc">TP102806423</AssetId>
+    <TPClientViewer xmlns="4873beb7-5857-4685-be1f-d57550cc96cc" xsi:nil="true"/>
+    <DSATActionTaken xmlns="4873beb7-5857-4685-be1f-d57550cc96cc" xsi:nil="true"/>
+    <APEditor xmlns="4873beb7-5857-4685-be1f-d57550cc96cc">
+      <UserInfo>
+        <DisplayName/>
+        <AccountId xsi:nil="true"/>
+        <AccountType/>
+      </UserInfo>
+    </APEditor>
+    <TPInstallLocation xmlns="4873beb7-5857-4685-be1f-d57550cc96cc" xsi:nil="true"/>
+    <OOCacheId xmlns="4873beb7-5857-4685-be1f-d57550cc96cc" xsi:nil="true"/>
+    <IsDeleted xmlns="4873beb7-5857-4685-be1f-d57550cc96cc">false</IsDeleted>
+    <PublishTargets xmlns="4873beb7-5857-4685-be1f-d57550cc96cc">OfficeOnlineVNext,OfficeOnline</PublishTargets>
+    <ApprovalLog xmlns="4873beb7-5857-4685-be1f-d57550cc96cc" xsi:nil="true"/>
+    <BugNumber xmlns="4873beb7-5857-4685-be1f-d57550cc96cc" xsi:nil="true"/>
+    <CrawlForDependencies xmlns="4873beb7-5857-4685-be1f-d57550cc96cc">false</CrawlForDependencies>
+    <InternalTagsTaxHTField0 xmlns="4873beb7-5857-4685-be1f-d57550cc96cc">
+      <Terms xmlns="http://schemas.microsoft.com/office/infopath/2007/PartnerControls"/>
+    </InternalTagsTaxHTField0>
+    <LastHandOff xmlns="4873beb7-5857-4685-be1f-d57550cc96cc" xsi:nil="true"/>
+    <Milestone xmlns="4873beb7-5857-4685-be1f-d57550cc96cc" xsi:nil="true"/>
+    <OriginalRelease xmlns="4873beb7-5857-4685-be1f-d57550cc96cc">14</OriginalRelease>
+    <RecommendationsModifier xmlns="4873beb7-5857-4685-be1f-d57550cc96cc" xsi:nil="true"/>
+    <ScenarioTagsTaxHTField0 xmlns="4873beb7-5857-4685-be1f-d57550cc96cc">
+      <Terms xmlns="http://schemas.microsoft.com/office/infopath/2007/PartnerControls"/>
+    </ScenarioTagsTaxHTField0>
+    <UANotes xmlns="4873beb7-5857-4685-be1f-d57550cc96cc" xsi:nil="true"/>
+    <LocMarketGroupTiers2 xmlns="4873beb7-5857-4685-be1f-d57550cc96cc">,t:Tier 1,t:Tier 2,t:Tier 3,</LocMarketGroupTiers2>
+  </documentManagement>
+</p:properties>
+</file>
+
+<file path=customXml/item3.xml><?xml version="1.0" encoding="utf-8"?>
 <ct:contentTypeSchema xmlns:ct="http://schemas.microsoft.com/office/2006/metadata/contentType" xmlns:ma="http://schemas.microsoft.com/office/2006/metadata/properties/metaAttributes" ct:_="" ma:_="" ma:contentTypeName="TemplateFile" ma:contentTypeID="0x0101006EDDDB5EE6D98C44930B742096920B300400F5B6D36B3EF94B4E9A635CDF2A18F5B8" ma:contentTypeVersion="72" ma:contentTypeDescription="Create a new document." ma:contentTypeScope="" ma:versionID="a23e56308344d904b51738559c3d67c9">
   <xsd:schema xmlns:xsd="http://www.w3.org/2001/XMLSchema" xmlns:xs="http://www.w3.org/2001/XMLSchema" xmlns:p="http://schemas.microsoft.com/office/2006/metadata/properties" xmlns:ns2="4873beb7-5857-4685-be1f-d57550cc96cc" targetNamespace="http://schemas.microsoft.com/office/2006/metadata/properties" ma:root="true" ma:fieldsID="cd0908cc4600e77bf5da051303e00c8d" ns2:_="">
     <xsd:import namespace="4873beb7-5857-4685-be1f-d57550cc96cc"/>
@@ -8263,143 +8867,25 @@
 </ct:contentTypeSchema>
 </file>
 
-<file path=customXml/item2.xml><?xml version="1.0" encoding="utf-8"?>
-<p:properties xmlns:p="http://schemas.microsoft.com/office/2006/metadata/properties" xmlns:xsi="http://www.w3.org/2001/XMLSchema-instance" xmlns:pc="http://schemas.microsoft.com/office/infopath/2007/PartnerControls">
-  <documentManagement>
-    <APDescription xmlns="4873beb7-5857-4685-be1f-d57550cc96cc" xsi:nil="true"/>
-    <AssetExpire xmlns="4873beb7-5857-4685-be1f-d57550cc96cc">2035-01-01T08:00:00+00:00</AssetExpire>
-    <CampaignTagsTaxHTField0 xmlns="4873beb7-5857-4685-be1f-d57550cc96cc">
-      <Terms xmlns="http://schemas.microsoft.com/office/infopath/2007/PartnerControls"/>
-    </CampaignTagsTaxHTField0>
-    <IntlLangReviewDate xmlns="4873beb7-5857-4685-be1f-d57550cc96cc" xsi:nil="true"/>
-    <TPFriendlyName xmlns="4873beb7-5857-4685-be1f-d57550cc96cc" xsi:nil="true"/>
-    <IntlLangReview xmlns="4873beb7-5857-4685-be1f-d57550cc96cc">false</IntlLangReview>
-    <LocLastLocAttemptVersionLookup xmlns="4873beb7-5857-4685-be1f-d57550cc96cc">730285</LocLastLocAttemptVersionLookup>
-    <PolicheckWords xmlns="4873beb7-5857-4685-be1f-d57550cc96cc" xsi:nil="true"/>
-    <SubmitterId xmlns="4873beb7-5857-4685-be1f-d57550cc96cc" xsi:nil="true"/>
-    <AcquiredFrom xmlns="4873beb7-5857-4685-be1f-d57550cc96cc">Internal MS</AcquiredFrom>
-    <EditorialStatus xmlns="4873beb7-5857-4685-be1f-d57550cc96cc" xsi:nil="true"/>
-    <Markets xmlns="4873beb7-5857-4685-be1f-d57550cc96cc"/>
-    <OriginAsset xmlns="4873beb7-5857-4685-be1f-d57550cc96cc" xsi:nil="true"/>
-    <AssetStart xmlns="4873beb7-5857-4685-be1f-d57550cc96cc">2011-12-21T20:57:00+00:00</AssetStart>
-    <FriendlyTitle xmlns="4873beb7-5857-4685-be1f-d57550cc96cc" xsi:nil="true"/>
-    <MarketSpecific xmlns="4873beb7-5857-4685-be1f-d57550cc96cc">false</MarketSpecific>
-    <TPNamespace xmlns="4873beb7-5857-4685-be1f-d57550cc96cc" xsi:nil="true"/>
-    <PublishStatusLookup xmlns="4873beb7-5857-4685-be1f-d57550cc96cc">
-      <Value>1386632</Value>
-      <Value>1386992</Value>
-    </PublishStatusLookup>
-    <APAuthor xmlns="4873beb7-5857-4685-be1f-d57550cc96cc">
-      <UserInfo>
-        <DisplayName>REDMOND\v-gehous</DisplayName>
-        <AccountId>2365</AccountId>
-        <AccountType/>
-      </UserInfo>
-    </APAuthor>
-    <TPCommandLine xmlns="4873beb7-5857-4685-be1f-d57550cc96cc" xsi:nil="true"/>
-    <IntlLangReviewer xmlns="4873beb7-5857-4685-be1f-d57550cc96cc" xsi:nil="true"/>
-    <OpenTemplate xmlns="4873beb7-5857-4685-be1f-d57550cc96cc">true</OpenTemplate>
-    <CSXSubmissionDate xmlns="4873beb7-5857-4685-be1f-d57550cc96cc" xsi:nil="true"/>
-    <TaxCatchAll xmlns="4873beb7-5857-4685-be1f-d57550cc96cc"/>
-    <Manager xmlns="4873beb7-5857-4685-be1f-d57550cc96cc" xsi:nil="true"/>
-    <NumericId xmlns="4873beb7-5857-4685-be1f-d57550cc96cc" xsi:nil="true"/>
-    <ParentAssetId xmlns="4873beb7-5857-4685-be1f-d57550cc96cc" xsi:nil="true"/>
-    <OriginalSourceMarket xmlns="4873beb7-5857-4685-be1f-d57550cc96cc" xsi:nil="true"/>
-    <ApprovalStatus xmlns="4873beb7-5857-4685-be1f-d57550cc96cc">InProgress</ApprovalStatus>
-    <TPComponent xmlns="4873beb7-5857-4685-be1f-d57550cc96cc" xsi:nil="true"/>
-    <EditorialTags xmlns="4873beb7-5857-4685-be1f-d57550cc96cc" xsi:nil="true"/>
-    <TPExecutable xmlns="4873beb7-5857-4685-be1f-d57550cc96cc" xsi:nil="true"/>
-    <TPLaunchHelpLink xmlns="4873beb7-5857-4685-be1f-d57550cc96cc" xsi:nil="true"/>
-    <LocComments xmlns="4873beb7-5857-4685-be1f-d57550cc96cc" xsi:nil="true"/>
-    <LocRecommendedHandoff xmlns="4873beb7-5857-4685-be1f-d57550cc96cc" xsi:nil="true"/>
-    <SourceTitle xmlns="4873beb7-5857-4685-be1f-d57550cc96cc" xsi:nil="true"/>
-    <CSXUpdate xmlns="4873beb7-5857-4685-be1f-d57550cc96cc">false</CSXUpdate>
-    <IntlLocPriority xmlns="4873beb7-5857-4685-be1f-d57550cc96cc" xsi:nil="true"/>
-    <UAProjectedTotalWords xmlns="4873beb7-5857-4685-be1f-d57550cc96cc" xsi:nil="true"/>
-    <AssetType xmlns="4873beb7-5857-4685-be1f-d57550cc96cc">TP</AssetType>
-    <MachineTranslated xmlns="4873beb7-5857-4685-be1f-d57550cc96cc">false</MachineTranslated>
-    <OutputCachingOn xmlns="4873beb7-5857-4685-be1f-d57550cc96cc">false</OutputCachingOn>
-    <TemplateStatus xmlns="4873beb7-5857-4685-be1f-d57550cc96cc" xsi:nil="true"/>
-    <IsSearchable xmlns="4873beb7-5857-4685-be1f-d57550cc96cc">true</IsSearchable>
-    <ContentItem xmlns="4873beb7-5857-4685-be1f-d57550cc96cc" xsi:nil="true"/>
-    <HandoffToMSDN xmlns="4873beb7-5857-4685-be1f-d57550cc96cc" xsi:nil="true"/>
-    <ShowIn xmlns="4873beb7-5857-4685-be1f-d57550cc96cc">Show everywhere</ShowIn>
-    <ThumbnailAssetId xmlns="4873beb7-5857-4685-be1f-d57550cc96cc" xsi:nil="true"/>
-    <UALocComments xmlns="4873beb7-5857-4685-be1f-d57550cc96cc">2007 Template UpLeveling Do Not HandOff</UALocComments>
-    <UALocRecommendation xmlns="4873beb7-5857-4685-be1f-d57550cc96cc">Localize</UALocRecommendation>
-    <LastModifiedDateTime xmlns="4873beb7-5857-4685-be1f-d57550cc96cc" xsi:nil="true"/>
-    <LegacyData xmlns="4873beb7-5857-4685-be1f-d57550cc96cc" xsi:nil="true"/>
-    <LocManualTestRequired xmlns="4873beb7-5857-4685-be1f-d57550cc96cc">false</LocManualTestRequired>
-    <ClipArtFilename xmlns="4873beb7-5857-4685-be1f-d57550cc96cc" xsi:nil="true"/>
-    <TPApplication xmlns="4873beb7-5857-4685-be1f-d57550cc96cc" xsi:nil="true"/>
-    <CSXHash xmlns="4873beb7-5857-4685-be1f-d57550cc96cc" xsi:nil="true"/>
-    <DirectSourceMarket xmlns="4873beb7-5857-4685-be1f-d57550cc96cc" xsi:nil="true"/>
-    <PrimaryImageGen xmlns="4873beb7-5857-4685-be1f-d57550cc96cc">true</PrimaryImageGen>
-    <PlannedPubDate xmlns="4873beb7-5857-4685-be1f-d57550cc96cc" xsi:nil="true"/>
-    <CSXSubmissionMarket xmlns="4873beb7-5857-4685-be1f-d57550cc96cc" xsi:nil="true"/>
-    <Downloads xmlns="4873beb7-5857-4685-be1f-d57550cc96cc">0</Downloads>
-    <ArtSampleDocs xmlns="4873beb7-5857-4685-be1f-d57550cc96cc" xsi:nil="true"/>
-    <TrustLevel xmlns="4873beb7-5857-4685-be1f-d57550cc96cc">1 Microsoft Managed Content</TrustLevel>
-    <BlockPublish xmlns="4873beb7-5857-4685-be1f-d57550cc96cc">false</BlockPublish>
-    <TPLaunchHelpLinkType xmlns="4873beb7-5857-4685-be1f-d57550cc96cc">Template</TPLaunchHelpLinkType>
-    <LocalizationTagsTaxHTField0 xmlns="4873beb7-5857-4685-be1f-d57550cc96cc">
-      <Terms xmlns="http://schemas.microsoft.com/office/infopath/2007/PartnerControls"/>
-    </LocalizationTagsTaxHTField0>
-    <BusinessGroup xmlns="4873beb7-5857-4685-be1f-d57550cc96cc" xsi:nil="true"/>
-    <Providers xmlns="4873beb7-5857-4685-be1f-d57550cc96cc" xsi:nil="true"/>
-    <TemplateTemplateType xmlns="4873beb7-5857-4685-be1f-d57550cc96cc">Word 2007 Default</TemplateTemplateType>
-    <TimesCloned xmlns="4873beb7-5857-4685-be1f-d57550cc96cc" xsi:nil="true"/>
-    <TPAppVersion xmlns="4873beb7-5857-4685-be1f-d57550cc96cc" xsi:nil="true"/>
-    <VoteCount xmlns="4873beb7-5857-4685-be1f-d57550cc96cc" xsi:nil="true"/>
-    <AverageRating xmlns="4873beb7-5857-4685-be1f-d57550cc96cc" xsi:nil="true"/>
-    <FeatureTagsTaxHTField0 xmlns="4873beb7-5857-4685-be1f-d57550cc96cc">
-      <Terms xmlns="http://schemas.microsoft.com/office/infopath/2007/PartnerControls"/>
-    </FeatureTagsTaxHTField0>
-    <Provider xmlns="4873beb7-5857-4685-be1f-d57550cc96cc" xsi:nil="true"/>
-    <UACurrentWords xmlns="4873beb7-5857-4685-be1f-d57550cc96cc" xsi:nil="true"/>
-    <AssetId xmlns="4873beb7-5857-4685-be1f-d57550cc96cc">TP102806423</AssetId>
-    <TPClientViewer xmlns="4873beb7-5857-4685-be1f-d57550cc96cc" xsi:nil="true"/>
-    <DSATActionTaken xmlns="4873beb7-5857-4685-be1f-d57550cc96cc" xsi:nil="true"/>
-    <APEditor xmlns="4873beb7-5857-4685-be1f-d57550cc96cc">
-      <UserInfo>
-        <DisplayName/>
-        <AccountId xsi:nil="true"/>
-        <AccountType/>
-      </UserInfo>
-    </APEditor>
-    <TPInstallLocation xmlns="4873beb7-5857-4685-be1f-d57550cc96cc" xsi:nil="true"/>
-    <OOCacheId xmlns="4873beb7-5857-4685-be1f-d57550cc96cc" xsi:nil="true"/>
-    <IsDeleted xmlns="4873beb7-5857-4685-be1f-d57550cc96cc">false</IsDeleted>
-    <PublishTargets xmlns="4873beb7-5857-4685-be1f-d57550cc96cc">OfficeOnlineVNext,OfficeOnline</PublishTargets>
-    <ApprovalLog xmlns="4873beb7-5857-4685-be1f-d57550cc96cc" xsi:nil="true"/>
-    <BugNumber xmlns="4873beb7-5857-4685-be1f-d57550cc96cc" xsi:nil="true"/>
-    <CrawlForDependencies xmlns="4873beb7-5857-4685-be1f-d57550cc96cc">false</CrawlForDependencies>
-    <InternalTagsTaxHTField0 xmlns="4873beb7-5857-4685-be1f-d57550cc96cc">
-      <Terms xmlns="http://schemas.microsoft.com/office/infopath/2007/PartnerControls"/>
-    </InternalTagsTaxHTField0>
-    <LastHandOff xmlns="4873beb7-5857-4685-be1f-d57550cc96cc" xsi:nil="true"/>
-    <Milestone xmlns="4873beb7-5857-4685-be1f-d57550cc96cc" xsi:nil="true"/>
-    <OriginalRelease xmlns="4873beb7-5857-4685-be1f-d57550cc96cc">14</OriginalRelease>
-    <RecommendationsModifier xmlns="4873beb7-5857-4685-be1f-d57550cc96cc" xsi:nil="true"/>
-    <ScenarioTagsTaxHTField0 xmlns="4873beb7-5857-4685-be1f-d57550cc96cc">
-      <Terms xmlns="http://schemas.microsoft.com/office/infopath/2007/PartnerControls"/>
-    </ScenarioTagsTaxHTField0>
-    <UANotes xmlns="4873beb7-5857-4685-be1f-d57550cc96cc" xsi:nil="true"/>
-    <LocMarketGroupTiers2 xmlns="4873beb7-5857-4685-be1f-d57550cc96cc">,t:Tier 1,t:Tier 2,t:Tier 3,</LocMarketGroupTiers2>
-  </documentManagement>
-</p:properties>
+<file path=customXml/itemProps1.xml><?xml version="1.0" encoding="utf-8"?>
+<ds:datastoreItem xmlns:ds="http://schemas.openxmlformats.org/officeDocument/2006/customXml" ds:itemID="{1DA44C07-5B35-4482-9A4D-9A7FC3986ADC}">
+  <ds:schemaRefs>
+    <ds:schemaRef ds:uri="http://schemas.microsoft.com/sharepoint/v3/contenttype/forms"/>
+  </ds:schemaRefs>
+</ds:datastoreItem>
 </file>
 
-<file path=customXml/item3.xml><?xml version="1.0" encoding="utf-8"?>
-<?mso-contentType ?>
-<FormTemplates xmlns="http://schemas.microsoft.com/sharepoint/v3/contenttype/forms">
-  <Display>DocumentLibraryForm</Display>
-  <Edit>AssetEditForm</Edit>
-  <New>DocumentLibraryForm</New>
-</FormTemplates>
+<file path=customXml/itemProps2.xml><?xml version="1.0" encoding="utf-8"?>
+<ds:datastoreItem xmlns:ds="http://schemas.openxmlformats.org/officeDocument/2006/customXml" ds:itemID="{7320CCF3-354A-4CE6-8C37-24120D5AC978}">
+  <ds:schemaRefs>
+    <ds:schemaRef ds:uri="http://schemas.microsoft.com/office/2006/metadata/properties"/>
+    <ds:schemaRef ds:uri="http://schemas.microsoft.com/office/infopath/2007/PartnerControls"/>
+    <ds:schemaRef ds:uri="4873beb7-5857-4685-be1f-d57550cc96cc"/>
+  </ds:schemaRefs>
+</ds:datastoreItem>
 </file>
 
-<file path=customXml/itemProps1.xml><?xml version="1.0" encoding="utf-8"?>
+<file path=customXml/itemProps3.xml><?xml version="1.0" encoding="utf-8"?>
 <ds:datastoreItem xmlns:ds="http://schemas.openxmlformats.org/officeDocument/2006/customXml" ds:itemID="{6BCF12BC-9877-495F-BA37-658A3ABF05F9}">
   <ds:schemaRefs>
     <ds:schemaRef ds:uri="http://schemas.microsoft.com/office/2006/metadata/contentType"/>
@@ -8415,22 +8901,4 @@
     <ds:schemaRef ds:uri="http://schemas.microsoft.com/internal/obd"/>
   </ds:schemaRefs>
 </ds:datastoreItem>
-</file>
-
-<file path=customXml/itemProps2.xml><?xml version="1.0" encoding="utf-8"?>
-<ds:datastoreItem xmlns:ds="http://schemas.openxmlformats.org/officeDocument/2006/customXml" ds:itemID="{7320CCF3-354A-4CE6-8C37-24120D5AC978}">
-  <ds:schemaRefs>
-    <ds:schemaRef ds:uri="http://schemas.microsoft.com/office/2006/metadata/properties"/>
-    <ds:schemaRef ds:uri="http://schemas.microsoft.com/office/infopath/2007/PartnerControls"/>
-    <ds:schemaRef ds:uri="4873beb7-5857-4685-be1f-d57550cc96cc"/>
-  </ds:schemaRefs>
-</ds:datastoreItem>
-</file>
-
-<file path=customXml/itemProps3.xml><?xml version="1.0" encoding="utf-8"?>
-<ds:datastoreItem xmlns:ds="http://schemas.openxmlformats.org/officeDocument/2006/customXml" ds:itemID="{1DA44C07-5B35-4482-9A4D-9A7FC3986ADC}">
-  <ds:schemaRefs>
-    <ds:schemaRef ds:uri="http://schemas.microsoft.com/sharepoint/v3/contenttype/forms"/>
-  </ds:schemaRefs>
-</ds:datastoreItem>
 </file>
</xml_diff>